<commit_message>
Add running text & header position fixed
</commit_message>
<xml_diff>
--- a/E202-COMP6176-EI01-00.docx
+++ b/E202-COMP6176-EI01-00.docx
@@ -1,6 +1,6 @@
 
 <file path=word/document.xml><?xml version="1.0" encoding="utf-8"?>
-<w:document xmlns:wpc="http://schemas.microsoft.com/office/word/2010/wordprocessingCanvas" xmlns:cx="http://schemas.microsoft.com/office/drawing/2014/chartex" xmlns:cx1="http://schemas.microsoft.com/office/drawing/2015/9/8/chartex" xmlns:cx2="http://schemas.microsoft.com/office/drawing/2015/10/21/chartex" xmlns:cx3="http://schemas.microsoft.com/office/drawing/2016/5/9/chartex" xmlns:cx4="http://schemas.microsoft.com/office/drawing/2016/5/10/chartex" xmlns:cx5="http://schemas.microsoft.com/office/drawing/2016/5/11/chartex" xmlns:cx6="http://schemas.microsoft.com/office/drawing/2016/5/12/chartex" xmlns:cx7="http://schemas.microsoft.com/office/drawing/2016/5/13/chartex" xmlns:cx8="http://schemas.microsoft.com/office/drawing/2016/5/14/chartex" xmlns:mc="http://schemas.openxmlformats.org/markup-compatibility/2006" xmlns:aink="http://schemas.microsoft.com/office/drawing/2016/ink" xmlns:am3d="http://schemas.microsoft.com/office/drawing/2017/model3d" xmlns:o="urn:schemas-microsoft-com:office:office" xmlns:r="http://schemas.openxmlformats.org/officeDocument/2006/relationships" xmlns:m="http://schemas.openxmlformats.org/officeDocument/2006/math" xmlns:v="urn:schemas-microsoft-com:vml" xmlns:wp14="http://schemas.microsoft.com/office/word/2010/wordprocessingDrawing" xmlns:wp="http://schemas.openxmlformats.org/drawingml/2006/wordprocessingDrawing" xmlns:w10="urn:schemas-microsoft-com:office:word" xmlns:w="http://schemas.openxmlformats.org/wordprocessingml/2006/main" xmlns:w14="http://schemas.microsoft.com/office/word/2010/wordml" xmlns:w15="http://schemas.microsoft.com/office/word/2012/wordml" xmlns:w16cid="http://schemas.microsoft.com/office/word/2016/wordml/cid" xmlns:w16se="http://schemas.microsoft.com/office/word/2015/wordml/symex" xmlns:wpg="http://schemas.microsoft.com/office/word/2010/wordprocessingGroup" xmlns:wpi="http://schemas.microsoft.com/office/word/2010/wordprocessingInk" xmlns:wne="http://schemas.microsoft.com/office/word/2006/wordml" xmlns:wps="http://schemas.microsoft.com/office/word/2010/wordprocessingShape" mc:Ignorable="w14 w15 w16se w16cid wp14">
+<w:document xmlns:wpc="http://schemas.microsoft.com/office/word/2010/wordprocessingCanvas" xmlns:cx="http://schemas.microsoft.com/office/drawing/2014/chartex" xmlns:cx1="http://schemas.microsoft.com/office/drawing/2015/9/8/chartex" xmlns:cx2="http://schemas.microsoft.com/office/drawing/2015/10/21/chartex" xmlns:cx3="http://schemas.microsoft.com/office/drawing/2016/5/9/chartex" xmlns:cx4="http://schemas.microsoft.com/office/drawing/2016/5/10/chartex" xmlns:cx5="http://schemas.microsoft.com/office/drawing/2016/5/11/chartex" xmlns:cx6="http://schemas.microsoft.com/office/drawing/2016/5/12/chartex" xmlns:cx7="http://schemas.microsoft.com/office/drawing/2016/5/13/chartex" xmlns:cx8="http://schemas.microsoft.com/office/drawing/2016/5/14/chartex" xmlns:mc="http://schemas.openxmlformats.org/markup-compatibility/2006" xmlns:aink="http://schemas.microsoft.com/office/drawing/2016/ink" xmlns:am3d="http://schemas.microsoft.com/office/drawing/2017/model3d" xmlns:o="urn:schemas-microsoft-com:office:office" xmlns:r="http://schemas.openxmlformats.org/officeDocument/2006/relationships" xmlns:m="http://schemas.openxmlformats.org/officeDocument/2006/math" xmlns:v="urn:schemas-microsoft-com:vml" xmlns:wp14="http://schemas.microsoft.com/office/word/2010/wordprocessingDrawing" xmlns:wp="http://schemas.openxmlformats.org/drawingml/2006/wordprocessingDrawing" xmlns:w10="urn:schemas-microsoft-com:office:word" xmlns:w="http://schemas.openxmlformats.org/wordprocessingml/2006/main" xmlns:w14="http://schemas.microsoft.com/office/word/2010/wordml" xmlns:w15="http://schemas.microsoft.com/office/word/2012/wordml" xmlns:w16cex="http://schemas.microsoft.com/office/word/2018/wordml/cex" xmlns:w16cid="http://schemas.microsoft.com/office/word/2016/wordml/cid" xmlns:w16="http://schemas.microsoft.com/office/word/2018/wordml" xmlns:w16se="http://schemas.microsoft.com/office/word/2015/wordml/symex" xmlns:wpg="http://schemas.microsoft.com/office/word/2010/wordprocessingGroup" xmlns:wpi="http://schemas.microsoft.com/office/word/2010/wordprocessingInk" xmlns:wne="http://schemas.microsoft.com/office/word/2006/wordml" xmlns:wps="http://schemas.microsoft.com/office/word/2010/wordprocessingShape" mc:Ignorable="w14 w15 w16se w16cid w16 w16cex wp14">
   <w:body>
     <w:tbl>
       <w:tblPr>
@@ -574,13 +574,13 @@
           <w:lang w:val="id-ID"/>
         </w:rPr>
       </w:pPr>
+      <w:proofErr w:type="spellStart"/>
       <w:r>
         <w:rPr>
           <w:lang w:val="id-ID"/>
         </w:rPr>
         <w:t>Me</w:t>
       </w:r>
-      <w:proofErr w:type="spellStart"/>
       <w:r>
         <w:t>lihat</w:t>
       </w:r>
@@ -773,11 +773,19 @@
           <w:lang w:val="id-ID"/>
         </w:rPr>
       </w:pPr>
+      <w:proofErr w:type="spellStart"/>
       <w:r>
         <w:rPr>
           <w:lang w:val="id-ID"/>
         </w:rPr>
-        <w:t>Mendownload sebagian maupun seluruh proyek</w:t>
+        <w:t>Mendownload</w:t>
+      </w:r>
+      <w:proofErr w:type="spellEnd"/>
+      <w:r>
+        <w:rPr>
+          <w:lang w:val="id-ID"/>
+        </w:rPr>
+        <w:t xml:space="preserve"> sebagian maupun seluruh proyek</w:t>
       </w:r>
       <w:r>
         <w:t xml:space="preserve"> </w:t>
@@ -860,12 +868,18 @@
       <w:r>
         <w:t>ya</w:t>
       </w:r>
+      <w:r>
+        <w:rPr>
+          <w:lang w:val="id-ID"/>
+        </w:rPr>
+        <w:t>ng</w:t>
+      </w:r>
       <w:proofErr w:type="spellEnd"/>
       <w:r>
         <w:rPr>
           <w:lang w:val="id-ID"/>
         </w:rPr>
-        <w:t>ng tidak sesuai dengan tema yang ada di soal proyek,</w:t>
+        <w:t xml:space="preserve"> tidak sesuai dengan tema yang ada di soal proyek,</w:t>
       </w:r>
     </w:p>
     <w:p>
@@ -1300,7 +1314,35 @@
         <w:rPr>
           <w:lang w:val="id-ID"/>
         </w:rPr>
-        <w:t>Persentase penilaiaan untuk matakuliah in</w:t>
+        <w:t xml:space="preserve">Persentase </w:t>
+      </w:r>
+      <w:proofErr w:type="spellStart"/>
+      <w:r>
+        <w:rPr>
+          <w:lang w:val="id-ID"/>
+        </w:rPr>
+        <w:t>penilaiaan</w:t>
+      </w:r>
+      <w:proofErr w:type="spellEnd"/>
+      <w:r>
+        <w:rPr>
+          <w:lang w:val="id-ID"/>
+        </w:rPr>
+        <w:t xml:space="preserve"> untuk </w:t>
+      </w:r>
+      <w:proofErr w:type="spellStart"/>
+      <w:r>
+        <w:rPr>
+          <w:lang w:val="id-ID"/>
+        </w:rPr>
+        <w:t>matakuliah</w:t>
+      </w:r>
+      <w:proofErr w:type="spellEnd"/>
+      <w:r>
+        <w:rPr>
+          <w:lang w:val="id-ID"/>
+        </w:rPr>
+        <w:t xml:space="preserve"> in</w:t>
       </w:r>
       <w:proofErr w:type="spellStart"/>
       <w:r>
@@ -2659,8 +2701,6 @@
           <w:lang w:val="id-ID"/>
         </w:rPr>
       </w:pPr>
-      <w:bookmarkStart w:id="0" w:name="_GoBack"/>
-      <w:bookmarkEnd w:id="0"/>
     </w:p>
     <w:p>
       <w:pPr>
@@ -3127,142 +3167,215 @@
         <w:spacing w:line="360" w:lineRule="auto"/>
         <w:ind w:left="284" w:hanging="284"/>
         <w:jc w:val="both"/>
+        <w:rPr>
+          <w:color w:val="FF0000"/>
+        </w:rPr>
       </w:pPr>
       <w:proofErr w:type="spellStart"/>
       <w:r>
         <w:rPr>
           <w:b/>
+          <w:color w:val="FF0000"/>
         </w:rPr>
         <w:t>Beaudei</w:t>
       </w:r>
       <w:proofErr w:type="spellEnd"/>
       <w:r>
+        <w:rPr>
+          <w:color w:val="FF0000"/>
+        </w:rPr>
         <w:t xml:space="preserve"> </w:t>
       </w:r>
       <w:r>
+        <w:rPr>
+          <w:color w:val="FF0000"/>
+        </w:rPr>
         <w:t xml:space="preserve">wants you to design the </w:t>
       </w:r>
       <w:r>
         <w:rPr>
           <w:b/>
+          <w:color w:val="FF0000"/>
         </w:rPr>
         <w:t>blueprint</w:t>
       </w:r>
       <w:r>
+        <w:rPr>
+          <w:color w:val="FF0000"/>
+        </w:rPr>
         <w:t xml:space="preserve"> of your </w:t>
       </w:r>
       <w:r>
         <w:rPr>
           <w:b/>
+          <w:color w:val="FF0000"/>
         </w:rPr>
         <w:t>homepage</w:t>
       </w:r>
       <w:r>
+        <w:rPr>
+          <w:color w:val="FF0000"/>
+        </w:rPr>
         <w:t xml:space="preserve"> </w:t>
       </w:r>
       <w:r>
+        <w:rPr>
+          <w:color w:val="FF0000"/>
+        </w:rPr>
         <w:t>before making</w:t>
       </w:r>
       <w:r>
+        <w:rPr>
+          <w:color w:val="FF0000"/>
+        </w:rPr>
         <w:t xml:space="preserve"> the HTML files. The </w:t>
       </w:r>
       <w:r>
         <w:rPr>
           <w:b/>
+          <w:color w:val="FF0000"/>
         </w:rPr>
         <w:t>blueprint</w:t>
       </w:r>
       <w:r>
+        <w:rPr>
+          <w:color w:val="FF0000"/>
+        </w:rPr>
         <w:t xml:space="preserve"> will be created using </w:t>
       </w:r>
       <w:r>
         <w:rPr>
           <w:b/>
+          <w:color w:val="FF0000"/>
         </w:rPr>
         <w:t>Adobe</w:t>
       </w:r>
       <w:r>
+        <w:rPr>
+          <w:color w:val="FF0000"/>
+        </w:rPr>
         <w:t xml:space="preserve"> </w:t>
       </w:r>
       <w:r>
         <w:rPr>
           <w:b/>
+          <w:color w:val="FF0000"/>
         </w:rPr>
         <w:t>Photoshop CS3</w:t>
       </w:r>
       <w:r>
+        <w:rPr>
+          <w:color w:val="FF0000"/>
+        </w:rPr>
         <w:t xml:space="preserve">. Ensure the </w:t>
       </w:r>
       <w:r>
         <w:rPr>
           <w:b/>
+          <w:color w:val="FF0000"/>
         </w:rPr>
         <w:t>blueprint</w:t>
       </w:r>
       <w:r>
+        <w:rPr>
+          <w:color w:val="FF0000"/>
+        </w:rPr>
         <w:t xml:space="preserve"> that you create</w:t>
       </w:r>
       <w:r>
+        <w:rPr>
+          <w:color w:val="FF0000"/>
+        </w:rPr>
         <w:t>d</w:t>
       </w:r>
       <w:r>
+        <w:rPr>
+          <w:color w:val="FF0000"/>
+        </w:rPr>
         <w:t xml:space="preserve"> </w:t>
       </w:r>
       <w:r>
+        <w:rPr>
+          <w:color w:val="FF0000"/>
+        </w:rPr>
         <w:t>is</w:t>
       </w:r>
       <w:r>
+        <w:rPr>
+          <w:color w:val="FF0000"/>
+        </w:rPr>
         <w:t xml:space="preserve"> the exact same with the website that you will make later. The </w:t>
       </w:r>
       <w:r>
         <w:rPr>
           <w:b/>
+          <w:color w:val="FF0000"/>
         </w:rPr>
         <w:t xml:space="preserve">homepage blueprint </w:t>
       </w:r>
       <w:r>
+        <w:rPr>
+          <w:color w:val="FF0000"/>
+        </w:rPr>
         <w:t xml:space="preserve">will contain </w:t>
       </w:r>
       <w:r>
         <w:rPr>
           <w:b/>
+          <w:color w:val="FF0000"/>
         </w:rPr>
         <w:t>header</w:t>
       </w:r>
       <w:r>
+        <w:rPr>
+          <w:color w:val="FF0000"/>
+        </w:rPr>
         <w:t xml:space="preserve">, </w:t>
       </w:r>
       <w:r>
         <w:rPr>
           <w:b/>
+          <w:color w:val="FF0000"/>
         </w:rPr>
         <w:t>navigation</w:t>
       </w:r>
       <w:r>
+        <w:rPr>
+          <w:color w:val="FF0000"/>
+        </w:rPr>
         <w:t xml:space="preserve">, </w:t>
       </w:r>
       <w:r>
         <w:rPr>
           <w:b/>
+          <w:color w:val="FF0000"/>
         </w:rPr>
         <w:t>content</w:t>
       </w:r>
       <w:r>
         <w:rPr>
           <w:b/>
+          <w:color w:val="FF0000"/>
         </w:rPr>
         <w:t>,</w:t>
       </w:r>
       <w:r>
+        <w:rPr>
+          <w:color w:val="FF0000"/>
+        </w:rPr>
         <w:t xml:space="preserve"> and </w:t>
       </w:r>
       <w:r>
         <w:rPr>
           <w:b/>
+          <w:color w:val="FF0000"/>
         </w:rPr>
         <w:t>footer</w:t>
       </w:r>
       <w:r>
+        <w:rPr>
+          <w:color w:val="FF0000"/>
+        </w:rPr>
         <w:t xml:space="preserve"> as its structure.</w:t>
       </w:r>
     </w:p>
@@ -3276,84 +3389,140 @@
         <w:spacing w:line="360" w:lineRule="auto"/>
         <w:ind w:left="284" w:hanging="284"/>
         <w:jc w:val="both"/>
+        <w:rPr>
+          <w:highlight w:val="yellow"/>
+        </w:rPr>
       </w:pPr>
       <w:proofErr w:type="spellStart"/>
       <w:r>
         <w:rPr>
           <w:b/>
+          <w:highlight w:val="yellow"/>
         </w:rPr>
         <w:t>Beaudei</w:t>
       </w:r>
       <w:proofErr w:type="spellEnd"/>
       <w:r>
+        <w:rPr>
+          <w:highlight w:val="yellow"/>
+        </w:rPr>
         <w:t xml:space="preserve"> </w:t>
       </w:r>
       <w:r>
+        <w:rPr>
+          <w:highlight w:val="yellow"/>
+        </w:rPr>
         <w:t xml:space="preserve">wants </w:t>
       </w:r>
       <w:r>
+        <w:rPr>
+          <w:highlight w:val="yellow"/>
+        </w:rPr>
         <w:t>its</w:t>
       </w:r>
       <w:r>
+        <w:rPr>
+          <w:highlight w:val="yellow"/>
+        </w:rPr>
         <w:t xml:space="preserve"> company website </w:t>
       </w:r>
       <w:r>
+        <w:rPr>
+          <w:highlight w:val="yellow"/>
+        </w:rPr>
         <w:t xml:space="preserve">to </w:t>
       </w:r>
       <w:r>
+        <w:rPr>
+          <w:highlight w:val="yellow"/>
+        </w:rPr>
         <w:t xml:space="preserve">provide </w:t>
       </w:r>
       <w:r>
         <w:rPr>
           <w:b/>
+          <w:highlight w:val="yellow"/>
         </w:rPr>
         <w:t>information</w:t>
       </w:r>
       <w:r>
+        <w:rPr>
+          <w:highlight w:val="yellow"/>
+        </w:rPr>
         <w:t xml:space="preserve"> </w:t>
       </w:r>
       <w:r>
+        <w:rPr>
+          <w:highlight w:val="yellow"/>
+        </w:rPr>
         <w:t>that</w:t>
       </w:r>
       <w:r>
+        <w:rPr>
+          <w:highlight w:val="yellow"/>
+        </w:rPr>
         <w:t xml:space="preserve"> their </w:t>
       </w:r>
       <w:r>
+        <w:rPr>
+          <w:highlight w:val="yellow"/>
+        </w:rPr>
         <w:t xml:space="preserve">delivery fee is free </w:t>
       </w:r>
       <w:r>
+        <w:rPr>
+          <w:highlight w:val="yellow"/>
+        </w:rPr>
         <w:t>regardless</w:t>
       </w:r>
       <w:r>
+        <w:rPr>
+          <w:highlight w:val="yellow"/>
+        </w:rPr>
         <w:t xml:space="preserve"> of</w:t>
       </w:r>
       <w:r>
+        <w:rPr>
+          <w:highlight w:val="yellow"/>
+        </w:rPr>
         <w:t xml:space="preserve"> any</w:t>
       </w:r>
       <w:r>
+        <w:rPr>
+          <w:highlight w:val="yellow"/>
+        </w:rPr>
         <w:t xml:space="preserve"> minimum transaction </w:t>
       </w:r>
       <w:r>
+        <w:rPr>
+          <w:highlight w:val="yellow"/>
+        </w:rPr>
         <w:t>o</w:t>
       </w:r>
       <w:r>
+        <w:rPr>
+          <w:highlight w:val="yellow"/>
+        </w:rPr>
         <w:t xml:space="preserve">n </w:t>
       </w:r>
       <w:r>
         <w:rPr>
           <w:b/>
+          <w:highlight w:val="yellow"/>
         </w:rPr>
         <w:t xml:space="preserve">every page of </w:t>
       </w:r>
       <w:r>
         <w:rPr>
           <w:b/>
+          <w:highlight w:val="yellow"/>
         </w:rPr>
         <w:t xml:space="preserve">the </w:t>
       </w:r>
       <w:r>
         <w:rPr>
           <w:b/>
+          <w:highlight w:val="yellow"/>
         </w:rPr>
         <w:t>website.</w:t>
       </w:r>
@@ -3390,15 +3559,7 @@
         <w:t>,</w:t>
       </w:r>
       <w:r>
-        <w:t xml:space="preserve"> </w:t>
-      </w:r>
-      <w:proofErr w:type="gramStart"/>
-      <w:r>
-        <w:t>and also</w:t>
-      </w:r>
-      <w:proofErr w:type="gramEnd"/>
-      <w:r>
-        <w:t xml:space="preserve"> make sure the website is </w:t>
+        <w:t xml:space="preserve"> and also make sure the website is </w:t>
       </w:r>
       <w:r>
         <w:rPr>
@@ -4130,7 +4291,6 @@
       <w:r>
         <w:t xml:space="preserve">roduct </w:t>
       </w:r>
-      <w:proofErr w:type="gramStart"/>
       <w:r>
         <w:t>ha</w:t>
       </w:r>
@@ -4138,11 +4298,7 @@
         <w:t>s</w:t>
       </w:r>
       <w:r>
-        <w:t xml:space="preserve"> to</w:t>
-      </w:r>
-      <w:proofErr w:type="gramEnd"/>
-      <w:r>
-        <w:t xml:space="preserve"> be categorized according to which body part that product can be used</w:t>
+        <w:t xml:space="preserve"> to be categorized according to which body part that product can be used</w:t>
       </w:r>
       <w:r>
         <w:t xml:space="preserve">. From </w:t>
@@ -5112,7 +5268,7 @@
 </file>
 
 <file path=word/endnotes.xml><?xml version="1.0" encoding="utf-8"?>
-<w:endnotes xmlns:wpc="http://schemas.microsoft.com/office/word/2010/wordprocessingCanvas" xmlns:cx="http://schemas.microsoft.com/office/drawing/2014/chartex" xmlns:cx1="http://schemas.microsoft.com/office/drawing/2015/9/8/chartex" xmlns:cx2="http://schemas.microsoft.com/office/drawing/2015/10/21/chartex" xmlns:cx3="http://schemas.microsoft.com/office/drawing/2016/5/9/chartex" xmlns:cx4="http://schemas.microsoft.com/office/drawing/2016/5/10/chartex" xmlns:cx5="http://schemas.microsoft.com/office/drawing/2016/5/11/chartex" xmlns:cx6="http://schemas.microsoft.com/office/drawing/2016/5/12/chartex" xmlns:cx7="http://schemas.microsoft.com/office/drawing/2016/5/13/chartex" xmlns:cx8="http://schemas.microsoft.com/office/drawing/2016/5/14/chartex" xmlns:mc="http://schemas.openxmlformats.org/markup-compatibility/2006" xmlns:aink="http://schemas.microsoft.com/office/drawing/2016/ink" xmlns:am3d="http://schemas.microsoft.com/office/drawing/2017/model3d" xmlns:o="urn:schemas-microsoft-com:office:office" xmlns:r="http://schemas.openxmlformats.org/officeDocument/2006/relationships" xmlns:m="http://schemas.openxmlformats.org/officeDocument/2006/math" xmlns:v="urn:schemas-microsoft-com:vml" xmlns:wp14="http://schemas.microsoft.com/office/word/2010/wordprocessingDrawing" xmlns:wp="http://schemas.openxmlformats.org/drawingml/2006/wordprocessingDrawing" xmlns:w10="urn:schemas-microsoft-com:office:word" xmlns:w="http://schemas.openxmlformats.org/wordprocessingml/2006/main" xmlns:w14="http://schemas.microsoft.com/office/word/2010/wordml" xmlns:w15="http://schemas.microsoft.com/office/word/2012/wordml" xmlns:w16cid="http://schemas.microsoft.com/office/word/2016/wordml/cid" xmlns:w16se="http://schemas.microsoft.com/office/word/2015/wordml/symex" xmlns:wpg="http://schemas.microsoft.com/office/word/2010/wordprocessingGroup" xmlns:wpi="http://schemas.microsoft.com/office/word/2010/wordprocessingInk" xmlns:wne="http://schemas.microsoft.com/office/word/2006/wordml" xmlns:wps="http://schemas.microsoft.com/office/word/2010/wordprocessingShape" mc:Ignorable="w14 w15 w16se w16cid wp14">
+<w:endnotes xmlns:wpc="http://schemas.microsoft.com/office/word/2010/wordprocessingCanvas" xmlns:cx="http://schemas.microsoft.com/office/drawing/2014/chartex" xmlns:cx1="http://schemas.microsoft.com/office/drawing/2015/9/8/chartex" xmlns:cx2="http://schemas.microsoft.com/office/drawing/2015/10/21/chartex" xmlns:cx3="http://schemas.microsoft.com/office/drawing/2016/5/9/chartex" xmlns:cx4="http://schemas.microsoft.com/office/drawing/2016/5/10/chartex" xmlns:cx5="http://schemas.microsoft.com/office/drawing/2016/5/11/chartex" xmlns:cx6="http://schemas.microsoft.com/office/drawing/2016/5/12/chartex" xmlns:cx7="http://schemas.microsoft.com/office/drawing/2016/5/13/chartex" xmlns:cx8="http://schemas.microsoft.com/office/drawing/2016/5/14/chartex" xmlns:mc="http://schemas.openxmlformats.org/markup-compatibility/2006" xmlns:aink="http://schemas.microsoft.com/office/drawing/2016/ink" xmlns:am3d="http://schemas.microsoft.com/office/drawing/2017/model3d" xmlns:o="urn:schemas-microsoft-com:office:office" xmlns:r="http://schemas.openxmlformats.org/officeDocument/2006/relationships" xmlns:m="http://schemas.openxmlformats.org/officeDocument/2006/math" xmlns:v="urn:schemas-microsoft-com:vml" xmlns:wp14="http://schemas.microsoft.com/office/word/2010/wordprocessingDrawing" xmlns:wp="http://schemas.openxmlformats.org/drawingml/2006/wordprocessingDrawing" xmlns:w10="urn:schemas-microsoft-com:office:word" xmlns:w="http://schemas.openxmlformats.org/wordprocessingml/2006/main" xmlns:w14="http://schemas.microsoft.com/office/word/2010/wordml" xmlns:w15="http://schemas.microsoft.com/office/word/2012/wordml" xmlns:w16cex="http://schemas.microsoft.com/office/word/2018/wordml/cex" xmlns:w16cid="http://schemas.microsoft.com/office/word/2016/wordml/cid" xmlns:w16="http://schemas.microsoft.com/office/word/2018/wordml" xmlns:w16se="http://schemas.microsoft.com/office/word/2015/wordml/symex" xmlns:wpg="http://schemas.microsoft.com/office/word/2010/wordprocessingGroup" xmlns:wpi="http://schemas.microsoft.com/office/word/2010/wordprocessingInk" xmlns:wne="http://schemas.microsoft.com/office/word/2006/wordml" xmlns:wps="http://schemas.microsoft.com/office/word/2010/wordprocessingShape" mc:Ignorable="w14 w15 w16se w16cid w16 w16cex wp14">
   <w:endnote w:type="separator" w:id="-1">
     <w:p>
       <w:r>
@@ -5131,7 +5287,7 @@
 </file>
 
 <file path=word/footer1.xml><?xml version="1.0" encoding="utf-8"?>
-<w:ftr xmlns:wpc="http://schemas.microsoft.com/office/word/2010/wordprocessingCanvas" xmlns:cx="http://schemas.microsoft.com/office/drawing/2014/chartex" xmlns:cx1="http://schemas.microsoft.com/office/drawing/2015/9/8/chartex" xmlns:cx2="http://schemas.microsoft.com/office/drawing/2015/10/21/chartex" xmlns:cx3="http://schemas.microsoft.com/office/drawing/2016/5/9/chartex" xmlns:cx4="http://schemas.microsoft.com/office/drawing/2016/5/10/chartex" xmlns:cx5="http://schemas.microsoft.com/office/drawing/2016/5/11/chartex" xmlns:cx6="http://schemas.microsoft.com/office/drawing/2016/5/12/chartex" xmlns:cx7="http://schemas.microsoft.com/office/drawing/2016/5/13/chartex" xmlns:cx8="http://schemas.microsoft.com/office/drawing/2016/5/14/chartex" xmlns:mc="http://schemas.openxmlformats.org/markup-compatibility/2006" xmlns:aink="http://schemas.microsoft.com/office/drawing/2016/ink" xmlns:am3d="http://schemas.microsoft.com/office/drawing/2017/model3d" xmlns:o="urn:schemas-microsoft-com:office:office" xmlns:r="http://schemas.openxmlformats.org/officeDocument/2006/relationships" xmlns:m="http://schemas.openxmlformats.org/officeDocument/2006/math" xmlns:v="urn:schemas-microsoft-com:vml" xmlns:wp14="http://schemas.microsoft.com/office/word/2010/wordprocessingDrawing" xmlns:wp="http://schemas.openxmlformats.org/drawingml/2006/wordprocessingDrawing" xmlns:w10="urn:schemas-microsoft-com:office:word" xmlns:w="http://schemas.openxmlformats.org/wordprocessingml/2006/main" xmlns:w14="http://schemas.microsoft.com/office/word/2010/wordml" xmlns:w15="http://schemas.microsoft.com/office/word/2012/wordml" xmlns:w16cid="http://schemas.microsoft.com/office/word/2016/wordml/cid" xmlns:w16se="http://schemas.microsoft.com/office/word/2015/wordml/symex" xmlns:wpg="http://schemas.microsoft.com/office/word/2010/wordprocessingGroup" xmlns:wpi="http://schemas.microsoft.com/office/word/2010/wordprocessingInk" xmlns:wne="http://schemas.microsoft.com/office/word/2006/wordml" xmlns:wps="http://schemas.microsoft.com/office/word/2010/wordprocessingShape" mc:Ignorable="w14 w15 w16se w16cid wp14">
+<w:ftr xmlns:wpc="http://schemas.microsoft.com/office/word/2010/wordprocessingCanvas" xmlns:cx="http://schemas.microsoft.com/office/drawing/2014/chartex" xmlns:cx1="http://schemas.microsoft.com/office/drawing/2015/9/8/chartex" xmlns:cx2="http://schemas.microsoft.com/office/drawing/2015/10/21/chartex" xmlns:cx3="http://schemas.microsoft.com/office/drawing/2016/5/9/chartex" xmlns:cx4="http://schemas.microsoft.com/office/drawing/2016/5/10/chartex" xmlns:cx5="http://schemas.microsoft.com/office/drawing/2016/5/11/chartex" xmlns:cx6="http://schemas.microsoft.com/office/drawing/2016/5/12/chartex" xmlns:cx7="http://schemas.microsoft.com/office/drawing/2016/5/13/chartex" xmlns:cx8="http://schemas.microsoft.com/office/drawing/2016/5/14/chartex" xmlns:mc="http://schemas.openxmlformats.org/markup-compatibility/2006" xmlns:aink="http://schemas.microsoft.com/office/drawing/2016/ink" xmlns:am3d="http://schemas.microsoft.com/office/drawing/2017/model3d" xmlns:o="urn:schemas-microsoft-com:office:office" xmlns:r="http://schemas.openxmlformats.org/officeDocument/2006/relationships" xmlns:m="http://schemas.openxmlformats.org/officeDocument/2006/math" xmlns:v="urn:schemas-microsoft-com:vml" xmlns:wp14="http://schemas.microsoft.com/office/word/2010/wordprocessingDrawing" xmlns:wp="http://schemas.openxmlformats.org/drawingml/2006/wordprocessingDrawing" xmlns:w10="urn:schemas-microsoft-com:office:word" xmlns:w="http://schemas.openxmlformats.org/wordprocessingml/2006/main" xmlns:w14="http://schemas.microsoft.com/office/word/2010/wordml" xmlns:w15="http://schemas.microsoft.com/office/word/2012/wordml" xmlns:w16cex="http://schemas.microsoft.com/office/word/2018/wordml/cex" xmlns:w16cid="http://schemas.microsoft.com/office/word/2016/wordml/cid" xmlns:w16="http://schemas.microsoft.com/office/word/2018/wordml" xmlns:w16se="http://schemas.microsoft.com/office/word/2015/wordml/symex" xmlns:wpg="http://schemas.microsoft.com/office/word/2010/wordprocessingGroup" xmlns:wpi="http://schemas.microsoft.com/office/word/2010/wordprocessingInk" xmlns:wne="http://schemas.microsoft.com/office/word/2006/wordml" xmlns:wps="http://schemas.microsoft.com/office/word/2010/wordprocessingShape" mc:Ignorable="w14 w15 w16se w16cid w16 w16cex wp14">
   <w:p>
     <w:pPr>
       <w:pStyle w:val="Footer"/>
@@ -5368,7 +5524,7 @@
 </file>
 
 <file path=word/footer2.xml><?xml version="1.0" encoding="utf-8"?>
-<w:ftr xmlns:wpc="http://schemas.microsoft.com/office/word/2010/wordprocessingCanvas" xmlns:cx="http://schemas.microsoft.com/office/drawing/2014/chartex" xmlns:cx1="http://schemas.microsoft.com/office/drawing/2015/9/8/chartex" xmlns:cx2="http://schemas.microsoft.com/office/drawing/2015/10/21/chartex" xmlns:cx3="http://schemas.microsoft.com/office/drawing/2016/5/9/chartex" xmlns:cx4="http://schemas.microsoft.com/office/drawing/2016/5/10/chartex" xmlns:cx5="http://schemas.microsoft.com/office/drawing/2016/5/11/chartex" xmlns:cx6="http://schemas.microsoft.com/office/drawing/2016/5/12/chartex" xmlns:cx7="http://schemas.microsoft.com/office/drawing/2016/5/13/chartex" xmlns:cx8="http://schemas.microsoft.com/office/drawing/2016/5/14/chartex" xmlns:mc="http://schemas.openxmlformats.org/markup-compatibility/2006" xmlns:aink="http://schemas.microsoft.com/office/drawing/2016/ink" xmlns:am3d="http://schemas.microsoft.com/office/drawing/2017/model3d" xmlns:o="urn:schemas-microsoft-com:office:office" xmlns:r="http://schemas.openxmlformats.org/officeDocument/2006/relationships" xmlns:m="http://schemas.openxmlformats.org/officeDocument/2006/math" xmlns:v="urn:schemas-microsoft-com:vml" xmlns:wp14="http://schemas.microsoft.com/office/word/2010/wordprocessingDrawing" xmlns:wp="http://schemas.openxmlformats.org/drawingml/2006/wordprocessingDrawing" xmlns:w10="urn:schemas-microsoft-com:office:word" xmlns:w="http://schemas.openxmlformats.org/wordprocessingml/2006/main" xmlns:w14="http://schemas.microsoft.com/office/word/2010/wordml" xmlns:w15="http://schemas.microsoft.com/office/word/2012/wordml" xmlns:w16cid="http://schemas.microsoft.com/office/word/2016/wordml/cid" xmlns:w16se="http://schemas.microsoft.com/office/word/2015/wordml/symex" xmlns:wpg="http://schemas.microsoft.com/office/word/2010/wordprocessingGroup" xmlns:wpi="http://schemas.microsoft.com/office/word/2010/wordprocessingInk" xmlns:wne="http://schemas.microsoft.com/office/word/2006/wordml" xmlns:wps="http://schemas.microsoft.com/office/word/2010/wordprocessingShape" mc:Ignorable="w14 w15 w16se w16cid wp14">
+<w:ftr xmlns:wpc="http://schemas.microsoft.com/office/word/2010/wordprocessingCanvas" xmlns:cx="http://schemas.microsoft.com/office/drawing/2014/chartex" xmlns:cx1="http://schemas.microsoft.com/office/drawing/2015/9/8/chartex" xmlns:cx2="http://schemas.microsoft.com/office/drawing/2015/10/21/chartex" xmlns:cx3="http://schemas.microsoft.com/office/drawing/2016/5/9/chartex" xmlns:cx4="http://schemas.microsoft.com/office/drawing/2016/5/10/chartex" xmlns:cx5="http://schemas.microsoft.com/office/drawing/2016/5/11/chartex" xmlns:cx6="http://schemas.microsoft.com/office/drawing/2016/5/12/chartex" xmlns:cx7="http://schemas.microsoft.com/office/drawing/2016/5/13/chartex" xmlns:cx8="http://schemas.microsoft.com/office/drawing/2016/5/14/chartex" xmlns:mc="http://schemas.openxmlformats.org/markup-compatibility/2006" xmlns:aink="http://schemas.microsoft.com/office/drawing/2016/ink" xmlns:am3d="http://schemas.microsoft.com/office/drawing/2017/model3d" xmlns:o="urn:schemas-microsoft-com:office:office" xmlns:r="http://schemas.openxmlformats.org/officeDocument/2006/relationships" xmlns:m="http://schemas.openxmlformats.org/officeDocument/2006/math" xmlns:v="urn:schemas-microsoft-com:vml" xmlns:wp14="http://schemas.microsoft.com/office/word/2010/wordprocessingDrawing" xmlns:wp="http://schemas.openxmlformats.org/drawingml/2006/wordprocessingDrawing" xmlns:w10="urn:schemas-microsoft-com:office:word" xmlns:w="http://schemas.openxmlformats.org/wordprocessingml/2006/main" xmlns:w14="http://schemas.microsoft.com/office/word/2010/wordml" xmlns:w15="http://schemas.microsoft.com/office/word/2012/wordml" xmlns:w16cex="http://schemas.microsoft.com/office/word/2018/wordml/cex" xmlns:w16cid="http://schemas.microsoft.com/office/word/2016/wordml/cid" xmlns:w16="http://schemas.microsoft.com/office/word/2018/wordml" xmlns:w16se="http://schemas.microsoft.com/office/word/2015/wordml/symex" xmlns:wpg="http://schemas.microsoft.com/office/word/2010/wordprocessingGroup" xmlns:wpi="http://schemas.microsoft.com/office/word/2010/wordprocessingInk" xmlns:wne="http://schemas.microsoft.com/office/word/2006/wordml" xmlns:wps="http://schemas.microsoft.com/office/word/2010/wordprocessingShape" mc:Ignorable="w14 w15 w16se w16cid w16 w16cex wp14">
   <w:p>
     <w:pPr>
       <w:rPr>
@@ -5710,7 +5866,7 @@
 </file>
 
 <file path=word/footnotes.xml><?xml version="1.0" encoding="utf-8"?>
-<w:footnotes xmlns:wpc="http://schemas.microsoft.com/office/word/2010/wordprocessingCanvas" xmlns:cx="http://schemas.microsoft.com/office/drawing/2014/chartex" xmlns:cx1="http://schemas.microsoft.com/office/drawing/2015/9/8/chartex" xmlns:cx2="http://schemas.microsoft.com/office/drawing/2015/10/21/chartex" xmlns:cx3="http://schemas.microsoft.com/office/drawing/2016/5/9/chartex" xmlns:cx4="http://schemas.microsoft.com/office/drawing/2016/5/10/chartex" xmlns:cx5="http://schemas.microsoft.com/office/drawing/2016/5/11/chartex" xmlns:cx6="http://schemas.microsoft.com/office/drawing/2016/5/12/chartex" xmlns:cx7="http://schemas.microsoft.com/office/drawing/2016/5/13/chartex" xmlns:cx8="http://schemas.microsoft.com/office/drawing/2016/5/14/chartex" xmlns:mc="http://schemas.openxmlformats.org/markup-compatibility/2006" xmlns:aink="http://schemas.microsoft.com/office/drawing/2016/ink" xmlns:am3d="http://schemas.microsoft.com/office/drawing/2017/model3d" xmlns:o="urn:schemas-microsoft-com:office:office" xmlns:r="http://schemas.openxmlformats.org/officeDocument/2006/relationships" xmlns:m="http://schemas.openxmlformats.org/officeDocument/2006/math" xmlns:v="urn:schemas-microsoft-com:vml" xmlns:wp14="http://schemas.microsoft.com/office/word/2010/wordprocessingDrawing" xmlns:wp="http://schemas.openxmlformats.org/drawingml/2006/wordprocessingDrawing" xmlns:w10="urn:schemas-microsoft-com:office:word" xmlns:w="http://schemas.openxmlformats.org/wordprocessingml/2006/main" xmlns:w14="http://schemas.microsoft.com/office/word/2010/wordml" xmlns:w15="http://schemas.microsoft.com/office/word/2012/wordml" xmlns:w16cid="http://schemas.microsoft.com/office/word/2016/wordml/cid" xmlns:w16se="http://schemas.microsoft.com/office/word/2015/wordml/symex" xmlns:wpg="http://schemas.microsoft.com/office/word/2010/wordprocessingGroup" xmlns:wpi="http://schemas.microsoft.com/office/word/2010/wordprocessingInk" xmlns:wne="http://schemas.microsoft.com/office/word/2006/wordml" xmlns:wps="http://schemas.microsoft.com/office/word/2010/wordprocessingShape" mc:Ignorable="w14 w15 w16se w16cid wp14">
+<w:footnotes xmlns:wpc="http://schemas.microsoft.com/office/word/2010/wordprocessingCanvas" xmlns:cx="http://schemas.microsoft.com/office/drawing/2014/chartex" xmlns:cx1="http://schemas.microsoft.com/office/drawing/2015/9/8/chartex" xmlns:cx2="http://schemas.microsoft.com/office/drawing/2015/10/21/chartex" xmlns:cx3="http://schemas.microsoft.com/office/drawing/2016/5/9/chartex" xmlns:cx4="http://schemas.microsoft.com/office/drawing/2016/5/10/chartex" xmlns:cx5="http://schemas.microsoft.com/office/drawing/2016/5/11/chartex" xmlns:cx6="http://schemas.microsoft.com/office/drawing/2016/5/12/chartex" xmlns:cx7="http://schemas.microsoft.com/office/drawing/2016/5/13/chartex" xmlns:cx8="http://schemas.microsoft.com/office/drawing/2016/5/14/chartex" xmlns:mc="http://schemas.openxmlformats.org/markup-compatibility/2006" xmlns:aink="http://schemas.microsoft.com/office/drawing/2016/ink" xmlns:am3d="http://schemas.microsoft.com/office/drawing/2017/model3d" xmlns:o="urn:schemas-microsoft-com:office:office" xmlns:r="http://schemas.openxmlformats.org/officeDocument/2006/relationships" xmlns:m="http://schemas.openxmlformats.org/officeDocument/2006/math" xmlns:v="urn:schemas-microsoft-com:vml" xmlns:wp14="http://schemas.microsoft.com/office/word/2010/wordprocessingDrawing" xmlns:wp="http://schemas.openxmlformats.org/drawingml/2006/wordprocessingDrawing" xmlns:w10="urn:schemas-microsoft-com:office:word" xmlns:w="http://schemas.openxmlformats.org/wordprocessingml/2006/main" xmlns:w14="http://schemas.microsoft.com/office/word/2010/wordml" xmlns:w15="http://schemas.microsoft.com/office/word/2012/wordml" xmlns:w16cex="http://schemas.microsoft.com/office/word/2018/wordml/cex" xmlns:w16cid="http://schemas.microsoft.com/office/word/2016/wordml/cid" xmlns:w16="http://schemas.microsoft.com/office/word/2018/wordml" xmlns:w16se="http://schemas.microsoft.com/office/word/2015/wordml/symex" xmlns:wpg="http://schemas.microsoft.com/office/word/2010/wordprocessingGroup" xmlns:wpi="http://schemas.microsoft.com/office/word/2010/wordprocessingInk" xmlns:wne="http://schemas.microsoft.com/office/word/2006/wordml" xmlns:wps="http://schemas.microsoft.com/office/word/2010/wordprocessingShape" mc:Ignorable="w14 w15 w16se w16cid w16 w16cex wp14">
   <w:footnote w:type="separator" w:id="-1">
     <w:p>
       <w:r>
@@ -5729,7 +5885,7 @@
 </file>
 
 <file path=word/header1.xml><?xml version="1.0" encoding="utf-8"?>
-<w:hdr xmlns:wpc="http://schemas.microsoft.com/office/word/2010/wordprocessingCanvas" xmlns:cx="http://schemas.microsoft.com/office/drawing/2014/chartex" xmlns:cx1="http://schemas.microsoft.com/office/drawing/2015/9/8/chartex" xmlns:cx2="http://schemas.microsoft.com/office/drawing/2015/10/21/chartex" xmlns:cx3="http://schemas.microsoft.com/office/drawing/2016/5/9/chartex" xmlns:cx4="http://schemas.microsoft.com/office/drawing/2016/5/10/chartex" xmlns:cx5="http://schemas.microsoft.com/office/drawing/2016/5/11/chartex" xmlns:cx6="http://schemas.microsoft.com/office/drawing/2016/5/12/chartex" xmlns:cx7="http://schemas.microsoft.com/office/drawing/2016/5/13/chartex" xmlns:cx8="http://schemas.microsoft.com/office/drawing/2016/5/14/chartex" xmlns:mc="http://schemas.openxmlformats.org/markup-compatibility/2006" xmlns:aink="http://schemas.microsoft.com/office/drawing/2016/ink" xmlns:am3d="http://schemas.microsoft.com/office/drawing/2017/model3d" xmlns:o="urn:schemas-microsoft-com:office:office" xmlns:r="http://schemas.openxmlformats.org/officeDocument/2006/relationships" xmlns:m="http://schemas.openxmlformats.org/officeDocument/2006/math" xmlns:v="urn:schemas-microsoft-com:vml" xmlns:wp14="http://schemas.microsoft.com/office/word/2010/wordprocessingDrawing" xmlns:wp="http://schemas.openxmlformats.org/drawingml/2006/wordprocessingDrawing" xmlns:w10="urn:schemas-microsoft-com:office:word" xmlns:w="http://schemas.openxmlformats.org/wordprocessingml/2006/main" xmlns:w14="http://schemas.microsoft.com/office/word/2010/wordml" xmlns:w15="http://schemas.microsoft.com/office/word/2012/wordml" xmlns:w16cid="http://schemas.microsoft.com/office/word/2016/wordml/cid" xmlns:w16se="http://schemas.microsoft.com/office/word/2015/wordml/symex" xmlns:wpg="http://schemas.microsoft.com/office/word/2010/wordprocessingGroup" xmlns:wpi="http://schemas.microsoft.com/office/word/2010/wordprocessingInk" xmlns:wne="http://schemas.microsoft.com/office/word/2006/wordml" xmlns:wps="http://schemas.microsoft.com/office/word/2010/wordprocessingShape" mc:Ignorable="w14 w15 w16se w16cid wp14">
+<w:hdr xmlns:wpc="http://schemas.microsoft.com/office/word/2010/wordprocessingCanvas" xmlns:cx="http://schemas.microsoft.com/office/drawing/2014/chartex" xmlns:cx1="http://schemas.microsoft.com/office/drawing/2015/9/8/chartex" xmlns:cx2="http://schemas.microsoft.com/office/drawing/2015/10/21/chartex" xmlns:cx3="http://schemas.microsoft.com/office/drawing/2016/5/9/chartex" xmlns:cx4="http://schemas.microsoft.com/office/drawing/2016/5/10/chartex" xmlns:cx5="http://schemas.microsoft.com/office/drawing/2016/5/11/chartex" xmlns:cx6="http://schemas.microsoft.com/office/drawing/2016/5/12/chartex" xmlns:cx7="http://schemas.microsoft.com/office/drawing/2016/5/13/chartex" xmlns:cx8="http://schemas.microsoft.com/office/drawing/2016/5/14/chartex" xmlns:mc="http://schemas.openxmlformats.org/markup-compatibility/2006" xmlns:aink="http://schemas.microsoft.com/office/drawing/2016/ink" xmlns:am3d="http://schemas.microsoft.com/office/drawing/2017/model3d" xmlns:o="urn:schemas-microsoft-com:office:office" xmlns:r="http://schemas.openxmlformats.org/officeDocument/2006/relationships" xmlns:m="http://schemas.openxmlformats.org/officeDocument/2006/math" xmlns:v="urn:schemas-microsoft-com:vml" xmlns:wp14="http://schemas.microsoft.com/office/word/2010/wordprocessingDrawing" xmlns:wp="http://schemas.openxmlformats.org/drawingml/2006/wordprocessingDrawing" xmlns:w10="urn:schemas-microsoft-com:office:word" xmlns:w="http://schemas.openxmlformats.org/wordprocessingml/2006/main" xmlns:w14="http://schemas.microsoft.com/office/word/2010/wordml" xmlns:w15="http://schemas.microsoft.com/office/word/2012/wordml" xmlns:w16cex="http://schemas.microsoft.com/office/word/2018/wordml/cex" xmlns:w16cid="http://schemas.microsoft.com/office/word/2016/wordml/cid" xmlns:w16="http://schemas.microsoft.com/office/word/2018/wordml" xmlns:w16se="http://schemas.microsoft.com/office/word/2015/wordml/symex" xmlns:wpg="http://schemas.microsoft.com/office/word/2010/wordprocessingGroup" xmlns:wpi="http://schemas.microsoft.com/office/word/2010/wordprocessingInk" xmlns:wne="http://schemas.microsoft.com/office/word/2006/wordml" xmlns:wps="http://schemas.microsoft.com/office/word/2010/wordprocessingShape" mc:Ignorable="w14 w15 w16se w16cid w16 w16cex wp14">
   <w:tbl>
     <w:tblPr>
       <w:tblStyle w:val="TableGrid"/>
@@ -5841,7 +5997,7 @@
 </file>
 
 <file path=word/header2.xml><?xml version="1.0" encoding="utf-8"?>
-<w:hdr xmlns:wpc="http://schemas.microsoft.com/office/word/2010/wordprocessingCanvas" xmlns:cx="http://schemas.microsoft.com/office/drawing/2014/chartex" xmlns:cx1="http://schemas.microsoft.com/office/drawing/2015/9/8/chartex" xmlns:cx2="http://schemas.microsoft.com/office/drawing/2015/10/21/chartex" xmlns:cx3="http://schemas.microsoft.com/office/drawing/2016/5/9/chartex" xmlns:cx4="http://schemas.microsoft.com/office/drawing/2016/5/10/chartex" xmlns:cx5="http://schemas.microsoft.com/office/drawing/2016/5/11/chartex" xmlns:cx6="http://schemas.microsoft.com/office/drawing/2016/5/12/chartex" xmlns:cx7="http://schemas.microsoft.com/office/drawing/2016/5/13/chartex" xmlns:cx8="http://schemas.microsoft.com/office/drawing/2016/5/14/chartex" xmlns:mc="http://schemas.openxmlformats.org/markup-compatibility/2006" xmlns:aink="http://schemas.microsoft.com/office/drawing/2016/ink" xmlns:am3d="http://schemas.microsoft.com/office/drawing/2017/model3d" xmlns:o="urn:schemas-microsoft-com:office:office" xmlns:r="http://schemas.openxmlformats.org/officeDocument/2006/relationships" xmlns:m="http://schemas.openxmlformats.org/officeDocument/2006/math" xmlns:v="urn:schemas-microsoft-com:vml" xmlns:wp14="http://schemas.microsoft.com/office/word/2010/wordprocessingDrawing" xmlns:wp="http://schemas.openxmlformats.org/drawingml/2006/wordprocessingDrawing" xmlns:w10="urn:schemas-microsoft-com:office:word" xmlns:w="http://schemas.openxmlformats.org/wordprocessingml/2006/main" xmlns:w14="http://schemas.microsoft.com/office/word/2010/wordml" xmlns:w15="http://schemas.microsoft.com/office/word/2012/wordml" xmlns:w16cid="http://schemas.microsoft.com/office/word/2016/wordml/cid" xmlns:w16se="http://schemas.microsoft.com/office/word/2015/wordml/symex" xmlns:wpg="http://schemas.microsoft.com/office/word/2010/wordprocessingGroup" xmlns:wpi="http://schemas.microsoft.com/office/word/2010/wordprocessingInk" xmlns:wne="http://schemas.microsoft.com/office/word/2006/wordml" xmlns:wps="http://schemas.microsoft.com/office/word/2010/wordprocessingShape" mc:Ignorable="w14 w15 w16se w16cid wp14">
+<w:hdr xmlns:wpc="http://schemas.microsoft.com/office/word/2010/wordprocessingCanvas" xmlns:cx="http://schemas.microsoft.com/office/drawing/2014/chartex" xmlns:cx1="http://schemas.microsoft.com/office/drawing/2015/9/8/chartex" xmlns:cx2="http://schemas.microsoft.com/office/drawing/2015/10/21/chartex" xmlns:cx3="http://schemas.microsoft.com/office/drawing/2016/5/9/chartex" xmlns:cx4="http://schemas.microsoft.com/office/drawing/2016/5/10/chartex" xmlns:cx5="http://schemas.microsoft.com/office/drawing/2016/5/11/chartex" xmlns:cx6="http://schemas.microsoft.com/office/drawing/2016/5/12/chartex" xmlns:cx7="http://schemas.microsoft.com/office/drawing/2016/5/13/chartex" xmlns:cx8="http://schemas.microsoft.com/office/drawing/2016/5/14/chartex" xmlns:mc="http://schemas.openxmlformats.org/markup-compatibility/2006" xmlns:aink="http://schemas.microsoft.com/office/drawing/2016/ink" xmlns:am3d="http://schemas.microsoft.com/office/drawing/2017/model3d" xmlns:o="urn:schemas-microsoft-com:office:office" xmlns:r="http://schemas.openxmlformats.org/officeDocument/2006/relationships" xmlns:m="http://schemas.openxmlformats.org/officeDocument/2006/math" xmlns:v="urn:schemas-microsoft-com:vml" xmlns:wp14="http://schemas.microsoft.com/office/word/2010/wordprocessingDrawing" xmlns:wp="http://schemas.openxmlformats.org/drawingml/2006/wordprocessingDrawing" xmlns:w10="urn:schemas-microsoft-com:office:word" xmlns:w="http://schemas.openxmlformats.org/wordprocessingml/2006/main" xmlns:w14="http://schemas.microsoft.com/office/word/2010/wordml" xmlns:w15="http://schemas.microsoft.com/office/word/2012/wordml" xmlns:w16cex="http://schemas.microsoft.com/office/word/2018/wordml/cex" xmlns:w16cid="http://schemas.microsoft.com/office/word/2016/wordml/cid" xmlns:w16="http://schemas.microsoft.com/office/word/2018/wordml" xmlns:w16se="http://schemas.microsoft.com/office/word/2015/wordml/symex" xmlns:wpg="http://schemas.microsoft.com/office/word/2010/wordprocessingGroup" xmlns:wpi="http://schemas.microsoft.com/office/word/2010/wordprocessingInk" xmlns:wne="http://schemas.microsoft.com/office/word/2006/wordml" xmlns:wps="http://schemas.microsoft.com/office/word/2010/wordprocessingShape" mc:Ignorable="w14 w15 w16se w16cid w16 w16cex wp14">
   <w:p>
     <w:pPr>
       <w:pStyle w:val="Header"/>
@@ -5887,7 +6043,7 @@
 </file>
 
 <file path=word/numbering.xml><?xml version="1.0" encoding="utf-8"?>
-<w:numbering xmlns:wpc="http://schemas.microsoft.com/office/word/2010/wordprocessingCanvas" xmlns:cx="http://schemas.microsoft.com/office/drawing/2014/chartex" xmlns:cx1="http://schemas.microsoft.com/office/drawing/2015/9/8/chartex" xmlns:cx2="http://schemas.microsoft.com/office/drawing/2015/10/21/chartex" xmlns:cx3="http://schemas.microsoft.com/office/drawing/2016/5/9/chartex" xmlns:cx4="http://schemas.microsoft.com/office/drawing/2016/5/10/chartex" xmlns:cx5="http://schemas.microsoft.com/office/drawing/2016/5/11/chartex" xmlns:cx6="http://schemas.microsoft.com/office/drawing/2016/5/12/chartex" xmlns:cx7="http://schemas.microsoft.com/office/drawing/2016/5/13/chartex" xmlns:cx8="http://schemas.microsoft.com/office/drawing/2016/5/14/chartex" xmlns:mc="http://schemas.openxmlformats.org/markup-compatibility/2006" xmlns:aink="http://schemas.microsoft.com/office/drawing/2016/ink" xmlns:am3d="http://schemas.microsoft.com/office/drawing/2017/model3d" xmlns:o="urn:schemas-microsoft-com:office:office" xmlns:r="http://schemas.openxmlformats.org/officeDocument/2006/relationships" xmlns:m="http://schemas.openxmlformats.org/officeDocument/2006/math" xmlns:v="urn:schemas-microsoft-com:vml" xmlns:wp14="http://schemas.microsoft.com/office/word/2010/wordprocessingDrawing" xmlns:wp="http://schemas.openxmlformats.org/drawingml/2006/wordprocessingDrawing" xmlns:w10="urn:schemas-microsoft-com:office:word" xmlns:w="http://schemas.openxmlformats.org/wordprocessingml/2006/main" xmlns:w14="http://schemas.microsoft.com/office/word/2010/wordml" xmlns:w15="http://schemas.microsoft.com/office/word/2012/wordml" xmlns:w16cid="http://schemas.microsoft.com/office/word/2016/wordml/cid" xmlns:w16se="http://schemas.microsoft.com/office/word/2015/wordml/symex" xmlns:wpg="http://schemas.microsoft.com/office/word/2010/wordprocessingGroup" xmlns:wpi="http://schemas.microsoft.com/office/word/2010/wordprocessingInk" xmlns:wne="http://schemas.microsoft.com/office/word/2006/wordml" xmlns:wps="http://schemas.microsoft.com/office/word/2010/wordprocessingShape" mc:Ignorable="w14 w15 w16se w16cid wp14">
+<w:numbering xmlns:wpc="http://schemas.microsoft.com/office/word/2010/wordprocessingCanvas" xmlns:cx="http://schemas.microsoft.com/office/drawing/2014/chartex" xmlns:cx1="http://schemas.microsoft.com/office/drawing/2015/9/8/chartex" xmlns:cx2="http://schemas.microsoft.com/office/drawing/2015/10/21/chartex" xmlns:cx3="http://schemas.microsoft.com/office/drawing/2016/5/9/chartex" xmlns:cx4="http://schemas.microsoft.com/office/drawing/2016/5/10/chartex" xmlns:cx5="http://schemas.microsoft.com/office/drawing/2016/5/11/chartex" xmlns:cx6="http://schemas.microsoft.com/office/drawing/2016/5/12/chartex" xmlns:cx7="http://schemas.microsoft.com/office/drawing/2016/5/13/chartex" xmlns:cx8="http://schemas.microsoft.com/office/drawing/2016/5/14/chartex" xmlns:mc="http://schemas.openxmlformats.org/markup-compatibility/2006" xmlns:aink="http://schemas.microsoft.com/office/drawing/2016/ink" xmlns:am3d="http://schemas.microsoft.com/office/drawing/2017/model3d" xmlns:o="urn:schemas-microsoft-com:office:office" xmlns:r="http://schemas.openxmlformats.org/officeDocument/2006/relationships" xmlns:m="http://schemas.openxmlformats.org/officeDocument/2006/math" xmlns:v="urn:schemas-microsoft-com:vml" xmlns:wp14="http://schemas.microsoft.com/office/word/2010/wordprocessingDrawing" xmlns:wp="http://schemas.openxmlformats.org/drawingml/2006/wordprocessingDrawing" xmlns:w10="urn:schemas-microsoft-com:office:word" xmlns:w="http://schemas.openxmlformats.org/wordprocessingml/2006/main" xmlns:w14="http://schemas.microsoft.com/office/word/2010/wordml" xmlns:w15="http://schemas.microsoft.com/office/word/2012/wordml" xmlns:w16cex="http://schemas.microsoft.com/office/word/2018/wordml/cex" xmlns:w16cid="http://schemas.microsoft.com/office/word/2016/wordml/cid" xmlns:w16="http://schemas.microsoft.com/office/word/2018/wordml" xmlns:w16se="http://schemas.microsoft.com/office/word/2015/wordml/symex" xmlns:wpg="http://schemas.microsoft.com/office/word/2010/wordprocessingGroup" xmlns:wpi="http://schemas.microsoft.com/office/word/2010/wordprocessingInk" xmlns:wne="http://schemas.microsoft.com/office/word/2006/wordml" xmlns:wps="http://schemas.microsoft.com/office/word/2010/wordprocessingShape" mc:Ignorable="w14 w15 w16se w16cid w16 w16cex wp14">
   <w:abstractNum w:abstractNumId="0" w15:restartNumberingAfterBreak="0">
     <w:nsid w:val="02D71FB7"/>
     <w:multiLevelType w:val="hybridMultilevel"/>
@@ -8406,7 +8562,7 @@
 </file>
 
 <file path=word/styles.xml><?xml version="1.0" encoding="utf-8"?>
-<w:styles xmlns:mc="http://schemas.openxmlformats.org/markup-compatibility/2006" xmlns:r="http://schemas.openxmlformats.org/officeDocument/2006/relationships" xmlns:w="http://schemas.openxmlformats.org/wordprocessingml/2006/main" xmlns:w14="http://schemas.microsoft.com/office/word/2010/wordml" xmlns:w15="http://schemas.microsoft.com/office/word/2012/wordml" xmlns:w16cid="http://schemas.microsoft.com/office/word/2016/wordml/cid" xmlns:w16se="http://schemas.microsoft.com/office/word/2015/wordml/symex" mc:Ignorable="w14 w15 w16se w16cid">
+<w:styles xmlns:mc="http://schemas.openxmlformats.org/markup-compatibility/2006" xmlns:r="http://schemas.openxmlformats.org/officeDocument/2006/relationships" xmlns:w="http://schemas.openxmlformats.org/wordprocessingml/2006/main" xmlns:w14="http://schemas.microsoft.com/office/word/2010/wordml" xmlns:w15="http://schemas.microsoft.com/office/word/2012/wordml" xmlns:w16cex="http://schemas.microsoft.com/office/word/2018/wordml/cex" xmlns:w16cid="http://schemas.microsoft.com/office/word/2016/wordml/cid" xmlns:w16="http://schemas.microsoft.com/office/word/2018/wordml" xmlns:w16se="http://schemas.microsoft.com/office/word/2015/wordml/symex" mc:Ignorable="w14 w15 w16se w16cid w16 w16cex">
   <w:docDefaults>
     <w:rPrDefault>
       <w:rPr>
@@ -8422,7 +8578,7 @@
       </w:pPr>
     </w:pPrDefault>
   </w:docDefaults>
-  <w:latentStyles w:defLockedState="0" w:defUIPriority="99" w:defSemiHidden="0" w:defUnhideWhenUsed="0" w:defQFormat="0" w:count="377">
+  <w:latentStyles w:defLockedState="0" w:defUIPriority="99" w:defSemiHidden="0" w:defUnhideWhenUsed="0" w:defQFormat="0" w:count="376">
     <w:lsdException w:name="Normal" w:uiPriority="0" w:qFormat="1"/>
     <w:lsdException w:name="heading 1" w:uiPriority="9" w:qFormat="1"/>
     <w:lsdException w:name="heading 2" w:semiHidden="1" w:uiPriority="9" w:unhideWhenUsed="1" w:qFormat="1"/>
@@ -8799,7 +8955,6 @@
     <w:lsdException w:name="Hashtag" w:semiHidden="1" w:unhideWhenUsed="1"/>
     <w:lsdException w:name="Unresolved Mention" w:semiHidden="1" w:unhideWhenUsed="1"/>
     <w:lsdException w:name="Smart Link" w:semiHidden="1" w:unhideWhenUsed="1"/>
-    <w:lsdException w:name="Smart Link Error" w:semiHidden="1" w:unhideWhenUsed="1"/>
   </w:latentStyles>
   <w:style w:type="paragraph" w:default="1" w:styleId="Normal">
     <w:name w:val="Normal"/>

</xml_diff>

<commit_message>
fix bug + rapihin
</commit_message>
<xml_diff>
--- a/E202-COMP6176-EI01-00.docx
+++ b/E202-COMP6176-EI01-00.docx
@@ -3935,73 +3935,112 @@
       <w:r>
         <w:rPr>
           <w:b/>
+          <w:highlight w:val="yellow"/>
         </w:rPr>
         <w:t>Beaudei</w:t>
       </w:r>
       <w:proofErr w:type="spellEnd"/>
       <w:r>
+        <w:rPr>
+          <w:highlight w:val="yellow"/>
+        </w:rPr>
         <w:t xml:space="preserve"> </w:t>
       </w:r>
       <w:r>
+        <w:rPr>
+          <w:highlight w:val="yellow"/>
+        </w:rPr>
         <w:t xml:space="preserve">also wants to have </w:t>
       </w:r>
       <w:r>
+        <w:rPr>
+          <w:highlight w:val="yellow"/>
+        </w:rPr>
         <w:t xml:space="preserve">an </w:t>
       </w:r>
       <w:r>
         <w:rPr>
           <w:b/>
+          <w:highlight w:val="yellow"/>
         </w:rPr>
         <w:t>image-slider</w:t>
       </w:r>
       <w:r>
+        <w:rPr>
+          <w:highlight w:val="yellow"/>
+        </w:rPr>
         <w:t xml:space="preserve"> </w:t>
       </w:r>
       <w:r>
+        <w:rPr>
+          <w:highlight w:val="yellow"/>
+        </w:rPr>
         <w:t>using</w:t>
       </w:r>
       <w:r>
+        <w:rPr>
+          <w:highlight w:val="yellow"/>
+        </w:rPr>
         <w:t xml:space="preserve"> </w:t>
       </w:r>
       <w:proofErr w:type="spellStart"/>
       <w:r>
         <w:rPr>
           <w:b/>
+          <w:highlight w:val="yellow"/>
         </w:rPr>
         <w:t>JQuery</w:t>
       </w:r>
       <w:proofErr w:type="spellEnd"/>
       <w:r>
+        <w:rPr>
+          <w:highlight w:val="yellow"/>
+        </w:rPr>
         <w:t xml:space="preserve"> </w:t>
       </w:r>
       <w:r>
+        <w:rPr>
+          <w:highlight w:val="yellow"/>
+        </w:rPr>
         <w:t xml:space="preserve">on this page to show the latest </w:t>
       </w:r>
       <w:r>
         <w:rPr>
           <w:b/>
+          <w:highlight w:val="yellow"/>
         </w:rPr>
         <w:t>events</w:t>
       </w:r>
       <w:r>
+        <w:rPr>
+          <w:highlight w:val="yellow"/>
+        </w:rPr>
         <w:t xml:space="preserve">, </w:t>
       </w:r>
       <w:r>
         <w:rPr>
           <w:b/>
+          <w:highlight w:val="yellow"/>
         </w:rPr>
         <w:t>promotions</w:t>
       </w:r>
       <w:r>
+        <w:rPr>
+          <w:highlight w:val="yellow"/>
+        </w:rPr>
         <w:t xml:space="preserve"> or </w:t>
       </w:r>
       <w:r>
         <w:rPr>
           <w:b/>
+          <w:highlight w:val="yellow"/>
         </w:rPr>
         <w:t>news</w:t>
       </w:r>
       <w:r>
+        <w:rPr>
+          <w:highlight w:val="yellow"/>
+        </w:rPr>
         <w:t>.</w:t>
       </w:r>
     </w:p>

</xml_diff>